<commit_message>
update form login at the sam with template
</commit_message>
<xml_diff>
--- a/README.docx
+++ b/README.docx
@@ -13,16 +13,8 @@
         <w:rPr>
           <w:rFonts w:ascii="Courier New" w:hAnsi="Courier New" w:cs="Courier New"/>
         </w:rPr>
-        <w:t xml:space="preserve"># </w:t>
+        <w:t># AndroidSecondProjectDemo</w:t>
       </w:r>
-      <w:proofErr w:type="spellStart"/>
-      <w:r>
-        <w:rPr>
-          <w:rFonts w:ascii="Courier New" w:hAnsi="Courier New" w:cs="Courier New"/>
-        </w:rPr>
-        <w:t>AndroidSecondProjectDemo</w:t>
-      </w:r>
-      <w:proofErr w:type="spellEnd"/>
       <w:r>
         <w:rPr>
           <w:noProof/>
@@ -30,9 +22,9 @@
         <w:lastRenderedPageBreak/>
         <w:drawing>
           <wp:inline distT="0" distB="0" distL="0" distR="0">
-            <wp:extent cx="5143500" cy="9144000"/>
-            <wp:effectExtent l="0" t="0" r="0" b="0"/>
-            <wp:docPr id="4" name="Picture 4" descr="C:\Users\PC\AppData\Local\Microsoft\Windows\INetCache\Content.Word\Screenshot_2019-09-13-15-27-52.png"/>
+            <wp:extent cx="5120640" cy="9144000"/>
+            <wp:effectExtent l="0" t="0" r="3810" b="0"/>
+            <wp:docPr id="1" name="Picture 1" descr="C:\Users\PC\AppData\Local\Microsoft\Windows\INetCache\Content.Word\Screenshot_2019-09-13-16-19-23.png"/>
             <wp:cNvGraphicFramePr>
               <a:graphicFrameLocks xmlns:a="http://schemas.openxmlformats.org/drawingml/2006/main" noChangeAspect="1"/>
             </wp:cNvGraphicFramePr>
@@ -40,7 +32,7 @@
               <a:graphicData uri="http://schemas.openxmlformats.org/drawingml/2006/picture">
                 <pic:pic xmlns:pic="http://schemas.openxmlformats.org/drawingml/2006/picture">
                   <pic:nvPicPr>
-                    <pic:cNvPr id="0" name="Picture 12" descr="C:\Users\PC\AppData\Local\Microsoft\Windows\INetCache\Content.Word\Screenshot_2019-09-13-15-27-52.png"/>
+                    <pic:cNvPr id="0" name="Picture 1" descr="C:\Users\PC\AppData\Local\Microsoft\Windows\INetCache\Content.Word\Screenshot_2019-09-13-16-19-23.png"/>
                     <pic:cNvPicPr>
                       <a:picLocks noChangeAspect="1" noChangeArrowheads="1"/>
                     </pic:cNvPicPr>
@@ -61,7 +53,7 @@
                   <pic:spPr bwMode="auto">
                     <a:xfrm>
                       <a:off x="0" y="0"/>
-                      <a:ext cx="5143500" cy="9144000"/>
+                      <a:ext cx="5120640" cy="9144000"/>
                     </a:xfrm>
                     <a:prstGeom prst="rect">
                       <a:avLst/>
@@ -77,6 +69,8 @@
           </wp:inline>
         </w:drawing>
       </w:r>
+      <w:bookmarkStart w:id="0" w:name="_GoBack"/>
+      <w:bookmarkEnd w:id="0"/>
       <w:r>
         <w:rPr>
           <w:noProof/>
@@ -131,8 +125,6 @@
           </wp:inline>
         </w:drawing>
       </w:r>
-      <w:bookmarkStart w:id="0" w:name="_GoBack"/>
-      <w:bookmarkEnd w:id="0"/>
     </w:p>
     <w:p>
       <w:pPr>

</xml_diff>